<commit_message>
update ms and cover lett
</commit_message>
<xml_diff>
--- a/doc/Cover_Lett_EcolInformatics.docx
+++ b/doc/Cover_Lett_EcolInformatics.docx
@@ -104,7 +104,28 @@
           <w:rFonts w:ascii="Times New Roman" w:hAnsi="Times New Roman" w:cs="Times New Roman"/>
           <w:lang w:val="en-US"/>
         </w:rPr>
-        <w:t xml:space="preserve">We fill this gap by proposing in this manuscript an R package that solves the problem associated with the phylogenetic gaps of fish species through a standardized and user-friendly procedure. We hope that this tool allows specialists and </w:t>
+        <w:t xml:space="preserve">We fill this gap by proposing in this manuscript an R package that solves the problem associated with the phylogenetic gaps of fish species through a standardized and user-friendly procedure. </w:t>
+      </w:r>
+      <w:r>
+        <w:rPr>
+          <w:rFonts w:ascii="Times New Roman" w:hAnsi="Times New Roman" w:cs="Times New Roman"/>
+          <w:lang w:val="en-US"/>
+        </w:rPr>
+        <w:t xml:space="preserve">Further, we developed a new metric to quantify Darwinian shortfalls. We illustrate all the functionalities </w:t>
+      </w:r>
+      <w:r>
+        <w:rPr>
+          <w:rFonts w:ascii="Times New Roman" w:hAnsi="Times New Roman" w:cs="Times New Roman"/>
+          <w:lang w:val="en-US"/>
+        </w:rPr>
+        <w:t xml:space="preserve">of our package by constructing phylogenies for the four most speciose freshwater ecoregions of the world, besides to map the Darwinian shortfalls for all the assemblages in freshwater basins in the world. </w:t>
+      </w:r>
+      <w:r>
+        <w:rPr>
+          <w:rFonts w:ascii="Times New Roman" w:hAnsi="Times New Roman" w:cs="Times New Roman"/>
+          <w:lang w:val="en-US"/>
+        </w:rPr>
+        <w:t xml:space="preserve">We hope that this tool allows specialists and </w:t>
       </w:r>
       <w:proofErr w:type="spellStart"/>
       <w:r>

</xml_diff>